<commit_message>
commit avant pages client et Réservation fonctionnelles
</commit_message>
<xml_diff>
--- a/TP1-Samuel-Dorneval_e0366635.docx
+++ b/TP1-Samuel-Dorneval_e0366635.docx
@@ -2,7 +2,54 @@
 <file path=word/document.xml><?xml version="1.0" encoding="utf-8"?>
 <w:document xmlns:wpc="http://schemas.microsoft.com/office/word/2010/wordprocessingCanvas" xmlns:cx="http://schemas.microsoft.com/office/drawing/2014/chartex" xmlns:cx1="http://schemas.microsoft.com/office/drawing/2015/9/8/chartex" xmlns:cx2="http://schemas.microsoft.com/office/drawing/2015/10/21/chartex" xmlns:cx3="http://schemas.microsoft.com/office/drawing/2016/5/9/chartex" xmlns:cx4="http://schemas.microsoft.com/office/drawing/2016/5/10/chartex" xmlns:cx5="http://schemas.microsoft.com/office/drawing/2016/5/11/chartex" xmlns:cx6="http://schemas.microsoft.com/office/drawing/2016/5/12/chartex" xmlns:cx7="http://schemas.microsoft.com/office/drawing/2016/5/13/chartex" xmlns:cx8="http://schemas.microsoft.com/office/drawing/2016/5/14/chartex" xmlns:mc="http://schemas.openxmlformats.org/markup-compatibility/2006" xmlns:aink="http://schemas.microsoft.com/office/drawing/2016/ink" xmlns:am3d="http://schemas.microsoft.com/office/drawing/2017/model3d" xmlns:o="urn:schemas-microsoft-com:office:office" xmlns:oel="http://schemas.microsoft.com/office/2019/extlst" xmlns:r="http://schemas.openxmlformats.org/officeDocument/2006/relationships" xmlns:m="http://schemas.openxmlformats.org/officeDocument/2006/math" xmlns:v="urn:schemas-microsoft-com:vml" xmlns:wp14="http://schemas.microsoft.com/office/word/2010/wordprocessingDrawing" xmlns:wp="http://schemas.openxmlformats.org/drawingml/2006/wordprocessingDrawing" xmlns:w10="urn:schemas-microsoft-com:office:word" xmlns:w="http://schemas.openxmlformats.org/wordprocessingml/2006/main" xmlns:w14="http://schemas.microsoft.com/office/word/2010/wordml" xmlns:w15="http://schemas.microsoft.com/office/word/2012/wordml" xmlns:w16cex="http://schemas.microsoft.com/office/word/2018/wordml/cex" xmlns:w16cid="http://schemas.microsoft.com/office/word/2016/wordml/cid" xmlns:w16="http://schemas.microsoft.com/office/word/2018/wordml" xmlns:w16du="http://schemas.microsoft.com/office/word/2023/wordml/word16du" xmlns:w16sdtdh="http://schemas.microsoft.com/office/word/2020/wordml/sdtdatahash" xmlns:w16se="http://schemas.microsoft.com/office/word/2015/wordml/symex" xmlns:wpg="http://schemas.microsoft.com/office/word/2010/wordprocessingGroup" xmlns:wpi="http://schemas.microsoft.com/office/word/2010/wordprocessingInk" xmlns:wne="http://schemas.microsoft.com/office/word/2006/wordml" xmlns:wps="http://schemas.microsoft.com/office/word/2010/wordprocessingShape" mc:Ignorable="w14 w15 w16se w16cid w16 w16cex w16sdtdh w16du wp14">
   <w:body>
-    <w:p/>
+    <w:p>
+      <w:r>
+        <w:rPr>
+          <w:noProof/>
+        </w:rPr>
+        <w:drawing>
+          <wp:inline distT="0" distB="0" distL="0" distR="0" wp14:anchorId="02BE8216" wp14:editId="3A6DFDDC">
+            <wp:extent cx="5943600" cy="1644015"/>
+            <wp:effectExtent l="0" t="0" r="0" b="0"/>
+            <wp:docPr id="2052974842" name="Picture 2" descr="A screenshot of a computer&#10;&#10;Description automatically generated"/>
+            <wp:cNvGraphicFramePr>
+              <a:graphicFrameLocks xmlns:a="http://schemas.openxmlformats.org/drawingml/2006/main" noChangeAspect="1"/>
+            </wp:cNvGraphicFramePr>
+            <a:graphic xmlns:a="http://schemas.openxmlformats.org/drawingml/2006/main">
+              <a:graphicData uri="http://schemas.openxmlformats.org/drawingml/2006/picture">
+                <pic:pic xmlns:pic="http://schemas.openxmlformats.org/drawingml/2006/picture">
+                  <pic:nvPicPr>
+                    <pic:cNvPr id="2052974842" name="Picture 2" descr="A screenshot of a computer&#10;&#10;Description automatically generated"/>
+                    <pic:cNvPicPr/>
+                  </pic:nvPicPr>
+                  <pic:blipFill>
+                    <a:blip r:embed="rId4">
+                      <a:extLst>
+                        <a:ext uri="{28A0092B-C50C-407E-A947-70E740481C1C}">
+                          <a14:useLocalDpi xmlns:a14="http://schemas.microsoft.com/office/drawing/2010/main" val="0"/>
+                        </a:ext>
+                      </a:extLst>
+                    </a:blip>
+                    <a:stretch>
+                      <a:fillRect/>
+                    </a:stretch>
+                  </pic:blipFill>
+                  <pic:spPr>
+                    <a:xfrm>
+                      <a:off x="0" y="0"/>
+                      <a:ext cx="5943600" cy="1644015"/>
+                    </a:xfrm>
+                    <a:prstGeom prst="rect">
+                      <a:avLst/>
+                    </a:prstGeom>
+                  </pic:spPr>
+                </pic:pic>
+              </a:graphicData>
+            </a:graphic>
+          </wp:inline>
+        </w:drawing>
+      </w:r>
+    </w:p>
     <w:p>
       <w:r>
         <w:t>-- -----------------------------------------------------</w:t>
@@ -10,23 +57,7 @@
     </w:p>
     <w:p>
       <w:r>
-        <w:t>-- Table `</w:t>
-      </w:r>
-      <w:proofErr w:type="spellStart"/>
-      <w:r>
-        <w:t>test</w:t>
-      </w:r>
-      <w:proofErr w:type="gramStart"/>
-      <w:r>
-        <w:t>`.`</w:t>
-      </w:r>
-      <w:proofErr w:type="gramEnd"/>
-      <w:r>
-        <w:t>clients</w:t>
-      </w:r>
-      <w:proofErr w:type="spellEnd"/>
-      <w:r>
-        <w:t>`</w:t>
+        <w:t>-- Table `test`.`clients`</w:t>
       </w:r>
     </w:p>
     <w:p>
@@ -36,125 +67,37 @@
     </w:p>
     <w:p>
       <w:r>
-        <w:t>CREATE TABLE IF NOT EXISTS `</w:t>
-      </w:r>
-      <w:proofErr w:type="spellStart"/>
-      <w:r>
-        <w:t>test</w:t>
-      </w:r>
-      <w:proofErr w:type="gramStart"/>
-      <w:r>
-        <w:t>`.`</w:t>
-      </w:r>
-      <w:proofErr w:type="gramEnd"/>
-      <w:r>
-        <w:t>clients</w:t>
-      </w:r>
-      <w:proofErr w:type="spellEnd"/>
-      <w:r>
-        <w:t>` (</w:t>
-      </w:r>
-    </w:p>
-    <w:p>
-      <w:r>
-        <w:t xml:space="preserve">  `id` </w:t>
-      </w:r>
-      <w:proofErr w:type="gramStart"/>
-      <w:r>
-        <w:t>INT(</w:t>
-      </w:r>
-      <w:proofErr w:type="gramEnd"/>
-      <w:r>
-        <w:t>11) NOT NULL AUTO_INCREMENT,</w:t>
-      </w:r>
-    </w:p>
-    <w:p>
-      <w:r>
-        <w:t xml:space="preserve">  `nom` </w:t>
-      </w:r>
-      <w:proofErr w:type="gramStart"/>
-      <w:r>
-        <w:t>VARCHAR(</w:t>
-      </w:r>
-      <w:proofErr w:type="gramEnd"/>
-      <w:r>
-        <w:t>45) NOT NULL,</w:t>
-      </w:r>
-    </w:p>
-    <w:p>
-      <w:r>
-        <w:t xml:space="preserve">  `</w:t>
-      </w:r>
-      <w:proofErr w:type="spellStart"/>
-      <w:r>
-        <w:t>adresse</w:t>
-      </w:r>
-      <w:proofErr w:type="spellEnd"/>
-      <w:r>
-        <w:t xml:space="preserve">` </w:t>
-      </w:r>
-      <w:proofErr w:type="gramStart"/>
-      <w:r>
-        <w:t>VARCHAR(</w:t>
-      </w:r>
-      <w:proofErr w:type="gramEnd"/>
-      <w:r>
-        <w:t>45) NULL DEFAULT NULL,</w:t>
-      </w:r>
-    </w:p>
-    <w:p>
-      <w:r>
-        <w:t xml:space="preserve">  `</w:t>
-      </w:r>
-      <w:proofErr w:type="spellStart"/>
-      <w:r>
-        <w:t>tel</w:t>
-      </w:r>
-      <w:proofErr w:type="spellEnd"/>
-      <w:r>
-        <w:t xml:space="preserve">` </w:t>
-      </w:r>
-      <w:proofErr w:type="gramStart"/>
-      <w:r>
-        <w:t>VARCHAR(</w:t>
-      </w:r>
-      <w:proofErr w:type="gramEnd"/>
-      <w:r>
-        <w:t>20) NULL DEFAULT NULL,</w:t>
-      </w:r>
-    </w:p>
-    <w:p>
-      <w:r>
-        <w:t xml:space="preserve">  `</w:t>
-      </w:r>
-      <w:proofErr w:type="spellStart"/>
-      <w:r>
-        <w:t>code_postal</w:t>
-      </w:r>
-      <w:proofErr w:type="spellEnd"/>
-      <w:r>
-        <w:t xml:space="preserve">` </w:t>
-      </w:r>
-      <w:proofErr w:type="gramStart"/>
-      <w:r>
-        <w:t>VARCHAR(</w:t>
-      </w:r>
-      <w:proofErr w:type="gramEnd"/>
-      <w:r>
-        <w:t>10) NULL DEFAULT NULL,</w:t>
-      </w:r>
-    </w:p>
-    <w:p>
-      <w:r>
-        <w:t xml:space="preserve">  `courriel` </w:t>
-      </w:r>
-      <w:proofErr w:type="gramStart"/>
-      <w:r>
-        <w:t>VARCHAR(</w:t>
-      </w:r>
-      <w:proofErr w:type="gramEnd"/>
-      <w:r>
-        <w:t>45) NULL DEFAULT NULL,</w:t>
+        <w:t>CREATE TABLE IF NOT EXISTS `test`.`clients` (</w:t>
+      </w:r>
+    </w:p>
+    <w:p>
+      <w:r>
+        <w:t xml:space="preserve">  `id` INT(11) NOT NULL AUTO_INCREMENT,</w:t>
+      </w:r>
+    </w:p>
+    <w:p>
+      <w:r>
+        <w:t xml:space="preserve">  `nom` VARCHAR(45) NOT NULL,</w:t>
+      </w:r>
+    </w:p>
+    <w:p>
+      <w:r>
+        <w:t xml:space="preserve">  `adresse` VARCHAR(45) NULL DEFAULT NULL,</w:t>
+      </w:r>
+    </w:p>
+    <w:p>
+      <w:r>
+        <w:t xml:space="preserve">  `tel` VARCHAR(20) NULL DEFAULT NULL,</w:t>
+      </w:r>
+    </w:p>
+    <w:p>
+      <w:r>
+        <w:t xml:space="preserve">  `code_postal` VARCHAR(10) NULL DEFAULT NULL,</w:t>
+      </w:r>
+    </w:p>
+    <w:p>
+      <w:r>
+        <w:t xml:space="preserve">  `courriel` VARCHAR(45) NULL DEFAULT NULL,</w:t>
       </w:r>
     </w:p>
     <w:p>
@@ -164,13 +107,8 @@
     </w:p>
     <w:p>
       <w:r>
-        <w:t xml:space="preserve">ENGINE = </w:t>
-      </w:r>
-      <w:proofErr w:type="spellStart"/>
-      <w:r>
-        <w:t>InnoDB</w:t>
-      </w:r>
-      <w:proofErr w:type="spellEnd"/>
+        <w:t>ENGINE = InnoDB</w:t>
+      </w:r>
     </w:p>
     <w:p>
       <w:r>
@@ -179,13 +117,8 @@
     </w:p>
     <w:p>
       <w:r>
-        <w:t xml:space="preserve">DEFAULT CHARACTER SET = </w:t>
-      </w:r>
-      <w:proofErr w:type="gramStart"/>
-      <w:r>
-        <w:t>utf8;</w:t>
-      </w:r>
-      <w:proofErr w:type="gramEnd"/>
+        <w:t>DEFAULT CHARACTER SET = utf8;</w:t>
+      </w:r>
     </w:p>
     <w:p/>
     <w:p/>
@@ -196,20 +129,7 @@
     </w:p>
     <w:p>
       <w:r>
-        <w:t>-- Table `test</w:t>
-      </w:r>
-      <w:proofErr w:type="gramStart"/>
-      <w:r>
-        <w:t>`.`</w:t>
-      </w:r>
-      <w:proofErr w:type="spellStart"/>
-      <w:proofErr w:type="gramEnd"/>
-      <w:r>
-        <w:t>achats</w:t>
-      </w:r>
-      <w:proofErr w:type="spellEnd"/>
-      <w:r>
-        <w:t>`</w:t>
+        <w:t>-- Table `test`.`achats`</w:t>
       </w:r>
     </w:p>
     <w:p>
@@ -219,136 +139,43 @@
     </w:p>
     <w:p>
       <w:r>
-        <w:t>CREATE TABLE IF NOT EXISTS `test</w:t>
-      </w:r>
-      <w:proofErr w:type="gramStart"/>
-      <w:r>
-        <w:t>`.`</w:t>
-      </w:r>
-      <w:proofErr w:type="spellStart"/>
-      <w:proofErr w:type="gramEnd"/>
-      <w:r>
-        <w:t>achats</w:t>
-      </w:r>
-      <w:proofErr w:type="spellEnd"/>
-      <w:r>
-        <w:t>` (</w:t>
-      </w:r>
-    </w:p>
-    <w:p>
-      <w:r>
-        <w:t xml:space="preserve">  `</w:t>
-      </w:r>
-      <w:proofErr w:type="spellStart"/>
-      <w:r>
-        <w:t>id_achat</w:t>
-      </w:r>
-      <w:proofErr w:type="spellEnd"/>
-      <w:r>
-        <w:t xml:space="preserve">` </w:t>
-      </w:r>
-      <w:proofErr w:type="gramStart"/>
-      <w:r>
-        <w:t>INT(</w:t>
-      </w:r>
-      <w:proofErr w:type="gramEnd"/>
-      <w:r>
-        <w:t>11) NOT NULL,</w:t>
-      </w:r>
-    </w:p>
-    <w:p>
-      <w:r>
-        <w:t xml:space="preserve">  `id` </w:t>
-      </w:r>
-      <w:proofErr w:type="gramStart"/>
-      <w:r>
-        <w:t>INT(</w:t>
-      </w:r>
-      <w:proofErr w:type="gramEnd"/>
-      <w:r>
-        <w:t>11) NULL DEFAULT NULL,</w:t>
-      </w:r>
-    </w:p>
-    <w:p>
-      <w:r>
-        <w:t xml:space="preserve">  `</w:t>
-      </w:r>
-      <w:proofErr w:type="spellStart"/>
-      <w:r>
-        <w:t>date_achat</w:t>
-      </w:r>
-      <w:proofErr w:type="spellEnd"/>
-      <w:r>
-        <w:t>` DATE NULL,</w:t>
-      </w:r>
-    </w:p>
-    <w:p>
-      <w:r>
-        <w:t xml:space="preserve">  `</w:t>
-      </w:r>
-      <w:proofErr w:type="spellStart"/>
-      <w:r>
-        <w:t>id_livre</w:t>
-      </w:r>
-      <w:proofErr w:type="spellEnd"/>
-      <w:r>
-        <w:t xml:space="preserve">` </w:t>
-      </w:r>
-      <w:proofErr w:type="gramStart"/>
-      <w:r>
-        <w:t>INT(</w:t>
-      </w:r>
-      <w:proofErr w:type="gramEnd"/>
-      <w:r>
-        <w:t>11) NULL,</w:t>
-      </w:r>
-    </w:p>
-    <w:p>
-      <w:r>
-        <w:t xml:space="preserve">  `</w:t>
-      </w:r>
-      <w:proofErr w:type="spellStart"/>
-      <w:r>
-        <w:t>clients_id</w:t>
-      </w:r>
-      <w:proofErr w:type="spellEnd"/>
-      <w:r>
-        <w:t xml:space="preserve">` </w:t>
-      </w:r>
-      <w:proofErr w:type="gramStart"/>
-      <w:r>
-        <w:t>INT(</w:t>
-      </w:r>
-      <w:proofErr w:type="gramEnd"/>
-      <w:r>
-        <w:t>11) NOT NULL,</w:t>
+        <w:t>CREATE TABLE IF NOT EXISTS `TEST`.`achats` (</w:t>
       </w:r>
     </w:p>
     <w:p>
       <w:r>
         <w:lastRenderedPageBreak/>
-        <w:t xml:space="preserve">  PRIMARY KEY (`</w:t>
-      </w:r>
-      <w:proofErr w:type="spellStart"/>
-      <w:r>
-        <w:t>id_achat</w:t>
-      </w:r>
-      <w:proofErr w:type="spellEnd"/>
-      <w:r>
-        <w:t>`),</w:t>
-      </w:r>
-    </w:p>
-    <w:p>
-      <w:r>
-        <w:t xml:space="preserve">  INDEX `</w:t>
-      </w:r>
-      <w:proofErr w:type="spellStart"/>
-      <w:r>
-        <w:t>fk_city_id</w:t>
-      </w:r>
-      <w:proofErr w:type="spellEnd"/>
-      <w:r>
-        <w:t>` (`id` ASC) VISIBLE,</w:t>
+        <w:t xml:space="preserve">  `id_achat` INT(11) NOT NULL,</w:t>
+      </w:r>
+    </w:p>
+    <w:p>
+      <w:r>
+        <w:t xml:space="preserve">  `date_achat` DATE NULL,</w:t>
+      </w:r>
+    </w:p>
+    <w:p>
+      <w:r>
+        <w:t xml:space="preserve">  `id_client` INT(11) NOT NULL,</w:t>
+      </w:r>
+    </w:p>
+    <w:p>
+      <w:r>
+        <w:t xml:space="preserve">  `id_succursale` INT(11) NOT NULL,</w:t>
+      </w:r>
+    </w:p>
+    <w:p>
+      <w:r>
+        <w:t xml:space="preserve">  `id_voiture` INT(11) NOT NULL,</w:t>
+      </w:r>
+    </w:p>
+    <w:p>
+      <w:r>
+        <w:t xml:space="preserve">  PRIMARY KEY (`id_achat`),</w:t>
+      </w:r>
+    </w:p>
+    <w:p>
+      <w:r>
+        <w:t xml:space="preserve">  INDEX `fk_achats_clients1_idx` (`id_client` ASC) VISIBLE,</w:t>
       </w:r>
     </w:p>
     <w:p>
@@ -364,388 +191,7 @@
         <w:rPr>
           <w:lang w:val="fr-CA"/>
         </w:rPr>
-        <w:t>INDEX `fk_achats_clients1_idx` (`clients_id` ASC) VISIBLE,</w:t>
-      </w:r>
-    </w:p>
-    <w:p>
-      <w:r>
-        <w:rPr>
-          <w:lang w:val="fr-CA"/>
-        </w:rPr>
-        <w:t xml:space="preserve">  </w:t>
-      </w:r>
-      <w:r>
-        <w:t>CONSTRAINT `</w:t>
-      </w:r>
-      <w:proofErr w:type="spellStart"/>
-      <w:r>
-        <w:t>fk_city_id</w:t>
-      </w:r>
-      <w:proofErr w:type="spellEnd"/>
-      <w:r>
-        <w:t>`</w:t>
-      </w:r>
-    </w:p>
-    <w:p>
-      <w:r>
-        <w:t xml:space="preserve">    FOREIGN KEY (`id`)</w:t>
-      </w:r>
-    </w:p>
-    <w:p>
-      <w:r>
-        <w:t xml:space="preserve">    REFERENCES `</w:t>
-      </w:r>
-      <w:proofErr w:type="spellStart"/>
-      <w:r>
-        <w:t>ecommerce</w:t>
-      </w:r>
-      <w:proofErr w:type="gramStart"/>
-      <w:r>
-        <w:t>`.`</w:t>
-      </w:r>
-      <w:proofErr w:type="gramEnd"/>
-      <w:r>
-        <w:t>city</w:t>
-      </w:r>
-      <w:proofErr w:type="spellEnd"/>
-      <w:r>
-        <w:t>` (`id`),</w:t>
-      </w:r>
-    </w:p>
-    <w:p>
-      <w:r>
-        <w:t xml:space="preserve">  CONSTRAINT `fk_achats_clients1`</w:t>
-      </w:r>
-    </w:p>
-    <w:p>
-      <w:r>
-        <w:t xml:space="preserve">    FOREIGN KEY (`</w:t>
-      </w:r>
-      <w:proofErr w:type="spellStart"/>
-      <w:r>
-        <w:t>clients_id</w:t>
-      </w:r>
-      <w:proofErr w:type="spellEnd"/>
-      <w:r>
-        <w:t>`)</w:t>
-      </w:r>
-    </w:p>
-    <w:p>
-      <w:r>
-        <w:t xml:space="preserve">    REFERENCES `</w:t>
-      </w:r>
-      <w:proofErr w:type="spellStart"/>
-      <w:r>
-        <w:t>test</w:t>
-      </w:r>
-      <w:proofErr w:type="gramStart"/>
-      <w:r>
-        <w:t>`.`</w:t>
-      </w:r>
-      <w:proofErr w:type="gramEnd"/>
-      <w:r>
-        <w:t>clients</w:t>
-      </w:r>
-      <w:proofErr w:type="spellEnd"/>
-      <w:r>
-        <w:t>` (`id`)</w:t>
-      </w:r>
-    </w:p>
-    <w:p>
-      <w:r>
-        <w:t xml:space="preserve">    ON DELETE NO ACTION</w:t>
-      </w:r>
-    </w:p>
-    <w:p>
-      <w:r>
-        <w:t xml:space="preserve">    ON UPDATE NO ACTION)</w:t>
-      </w:r>
-    </w:p>
-    <w:p>
-      <w:r>
-        <w:t xml:space="preserve">ENGINE = </w:t>
-      </w:r>
-      <w:proofErr w:type="spellStart"/>
-      <w:r>
-        <w:t>InnoDB</w:t>
-      </w:r>
-      <w:proofErr w:type="spellEnd"/>
-    </w:p>
-    <w:p>
-      <w:r>
-        <w:t>AUTO_INCREMENT = 15</w:t>
-      </w:r>
-    </w:p>
-    <w:p>
-      <w:r>
-        <w:t xml:space="preserve">DEFAULT CHARACTER SET = </w:t>
-      </w:r>
-      <w:proofErr w:type="gramStart"/>
-      <w:r>
-        <w:t>utf8;</w:t>
-      </w:r>
-      <w:proofErr w:type="gramEnd"/>
-    </w:p>
-    <w:p/>
-    <w:p/>
-    <w:p>
-      <w:r>
-        <w:t>-- -----------------------------------------------------</w:t>
-      </w:r>
-    </w:p>
-    <w:p>
-      <w:r>
-        <w:t>-- Table `</w:t>
-      </w:r>
-      <w:proofErr w:type="spellStart"/>
-      <w:r>
-        <w:t>test</w:t>
-      </w:r>
-      <w:proofErr w:type="gramStart"/>
-      <w:r>
-        <w:t>`.`</w:t>
-      </w:r>
-      <w:proofErr w:type="gramEnd"/>
-      <w:r>
-        <w:t>auteurs</w:t>
-      </w:r>
-      <w:proofErr w:type="spellEnd"/>
-      <w:r>
-        <w:t>`</w:t>
-      </w:r>
-    </w:p>
-    <w:p>
-      <w:r>
-        <w:t>-- -----------------------------------------------------</w:t>
-      </w:r>
-    </w:p>
-    <w:p>
-      <w:r>
-        <w:t>CREATE TABLE IF NOT EXISTS `</w:t>
-      </w:r>
-      <w:proofErr w:type="spellStart"/>
-      <w:r>
-        <w:t>test</w:t>
-      </w:r>
-      <w:proofErr w:type="gramStart"/>
-      <w:r>
-        <w:t>`.`</w:t>
-      </w:r>
-      <w:proofErr w:type="gramEnd"/>
-      <w:r>
-        <w:t>auteurs</w:t>
-      </w:r>
-      <w:proofErr w:type="spellEnd"/>
-      <w:r>
-        <w:t>` (</w:t>
-      </w:r>
-    </w:p>
-    <w:p>
-      <w:r>
-        <w:t xml:space="preserve">  `</w:t>
-      </w:r>
-      <w:proofErr w:type="spellStart"/>
-      <w:r>
-        <w:t>id_auteur</w:t>
-      </w:r>
-      <w:proofErr w:type="spellEnd"/>
-      <w:r>
-        <w:t xml:space="preserve">` </w:t>
-      </w:r>
-      <w:proofErr w:type="gramStart"/>
-      <w:r>
-        <w:t>INT(</w:t>
-      </w:r>
-      <w:proofErr w:type="gramEnd"/>
-      <w:r>
-        <w:t>11) NOT NULL AUTO_INCREMENT,</w:t>
-      </w:r>
-    </w:p>
-    <w:p>
-      <w:r>
-        <w:t xml:space="preserve">  `nom` </w:t>
-      </w:r>
-      <w:proofErr w:type="gramStart"/>
-      <w:r>
-        <w:t>VARCHAR(</w:t>
-      </w:r>
-      <w:proofErr w:type="gramEnd"/>
-      <w:r>
-        <w:t>45) NOT NULL,</w:t>
-      </w:r>
-    </w:p>
-    <w:p>
-      <w:r>
-        <w:t xml:space="preserve">  `</w:t>
-      </w:r>
-      <w:proofErr w:type="spellStart"/>
-      <w:r>
-        <w:t>zip_code</w:t>
-      </w:r>
-      <w:proofErr w:type="spellEnd"/>
-      <w:r>
-        <w:t xml:space="preserve">` </w:t>
-      </w:r>
-      <w:proofErr w:type="gramStart"/>
-      <w:r>
-        <w:t>VARCHAR(</w:t>
-      </w:r>
-      <w:proofErr w:type="gramEnd"/>
-      <w:r>
-        <w:t>10) NULL DEFAULT NULL,</w:t>
-      </w:r>
-    </w:p>
-    <w:p>
-      <w:r>
-        <w:t xml:space="preserve">  `email` </w:t>
-      </w:r>
-      <w:proofErr w:type="gramStart"/>
-      <w:r>
-        <w:t>VARCHAR(</w:t>
-      </w:r>
-      <w:proofErr w:type="gramEnd"/>
-      <w:r>
-        <w:t>45) NULL DEFAULT NULL,</w:t>
-      </w:r>
-    </w:p>
-    <w:p>
-      <w:r>
-        <w:t xml:space="preserve">  PRIMARY KEY (`</w:t>
-      </w:r>
-      <w:proofErr w:type="spellStart"/>
-      <w:r>
-        <w:t>id_auteur</w:t>
-      </w:r>
-      <w:proofErr w:type="spellEnd"/>
-      <w:r>
-        <w:t>`))</w:t>
-      </w:r>
-    </w:p>
-    <w:p>
-      <w:r>
-        <w:t xml:space="preserve">ENGINE = </w:t>
-      </w:r>
-      <w:proofErr w:type="spellStart"/>
-      <w:r>
-        <w:t>InnoDB</w:t>
-      </w:r>
-      <w:proofErr w:type="spellEnd"/>
-    </w:p>
-    <w:p>
-      <w:r>
-        <w:lastRenderedPageBreak/>
-        <w:t>AUTO_INCREMENT = 15</w:t>
-      </w:r>
-    </w:p>
-    <w:p>
-      <w:r>
-        <w:t xml:space="preserve">DEFAULT CHARACTER SET = </w:t>
-      </w:r>
-      <w:proofErr w:type="gramStart"/>
-      <w:r>
-        <w:t>utf8;</w:t>
-      </w:r>
-      <w:proofErr w:type="gramEnd"/>
-    </w:p>
-    <w:p/>
-    <w:p/>
-    <w:p>
-      <w:r>
-        <w:t>-- -----------------------------------------------------</w:t>
-      </w:r>
-    </w:p>
-    <w:p>
-      <w:r>
-        <w:t>-- Table `</w:t>
-      </w:r>
-      <w:proofErr w:type="spellStart"/>
-      <w:r>
-        <w:t>test</w:t>
-      </w:r>
-      <w:proofErr w:type="gramStart"/>
-      <w:r>
-        <w:t>`.`</w:t>
-      </w:r>
-      <w:proofErr w:type="gramEnd"/>
-      <w:r>
-        <w:t>livres</w:t>
-      </w:r>
-      <w:proofErr w:type="spellEnd"/>
-      <w:r>
-        <w:t>`</w:t>
-      </w:r>
-    </w:p>
-    <w:p>
-      <w:r>
-        <w:t>-- -----------------------------------------------------</w:t>
-      </w:r>
-    </w:p>
-    <w:p>
-      <w:r>
-        <w:t>CREATE TABLE IF NOT EXISTS `</w:t>
-      </w:r>
-      <w:proofErr w:type="spellStart"/>
-      <w:r>
-        <w:t>test</w:t>
-      </w:r>
-      <w:proofErr w:type="gramStart"/>
-      <w:r>
-        <w:t>`.`</w:t>
-      </w:r>
-      <w:proofErr w:type="gramEnd"/>
-      <w:r>
-        <w:t>livres</w:t>
-      </w:r>
-      <w:proofErr w:type="spellEnd"/>
-      <w:r>
-        <w:t>` (</w:t>
-      </w:r>
-    </w:p>
-    <w:p>
-      <w:r>
-        <w:t xml:space="preserve">  `</w:t>
-      </w:r>
-      <w:proofErr w:type="spellStart"/>
-      <w:r>
-        <w:t>id_livre</w:t>
-      </w:r>
-      <w:proofErr w:type="spellEnd"/>
-      <w:r>
-        <w:t xml:space="preserve">` </w:t>
-      </w:r>
-      <w:proofErr w:type="gramStart"/>
-      <w:r>
-        <w:t>INT(</w:t>
-      </w:r>
-      <w:proofErr w:type="gramEnd"/>
-      <w:r>
-        <w:t>11) NOT NULL,</w:t>
-      </w:r>
-    </w:p>
-    <w:p>
-      <w:r>
-        <w:t xml:space="preserve">  `titre` </w:t>
-      </w:r>
-      <w:proofErr w:type="gramStart"/>
-      <w:r>
-        <w:t>CHAR(</w:t>
-      </w:r>
-      <w:proofErr w:type="gramEnd"/>
-      <w:r>
-        <w:t>45) NULL DEFAULT NULL,</w:t>
-      </w:r>
-    </w:p>
-    <w:p>
-      <w:r>
-        <w:t xml:space="preserve">  `</w:t>
-      </w:r>
-      <w:proofErr w:type="spellStart"/>
-      <w:r>
-        <w:t>annee</w:t>
-      </w:r>
-      <w:proofErr w:type="spellEnd"/>
-      <w:r>
-        <w:t>` DATE NULL,</w:t>
+        <w:t>INDEX `fk_achats_succursales1_idx` (`id_succursale` ASC) VISIBLE,</w:t>
       </w:r>
     </w:p>
     <w:p>
@@ -755,26 +201,10 @@
         </w:rPr>
       </w:pPr>
       <w:r>
-        <w:t xml:space="preserve">  </w:t>
-      </w:r>
-      <w:r>
         <w:rPr>
           <w:lang w:val="fr-CA"/>
         </w:rPr>
-        <w:t>`id_auteur` INT(11) NULL,</w:t>
-      </w:r>
-    </w:p>
-    <w:p>
-      <w:pPr>
-        <w:rPr>
-          <w:lang w:val="fr-CA"/>
-        </w:rPr>
-      </w:pPr>
-      <w:r>
-        <w:rPr>
-          <w:lang w:val="fr-CA"/>
-        </w:rPr>
-        <w:t xml:space="preserve">  `genre` VARCHAR(45) NULL,</w:t>
+        <w:t xml:space="preserve">  INDEX `fk_achats_voitures1_idx` (`id_voiture` ASC) VISIBLE,</w:t>
       </w:r>
     </w:p>
     <w:p>
@@ -785,189 +215,17 @@
         <w:t xml:space="preserve">  </w:t>
       </w:r>
       <w:r>
-        <w:t>`</w:t>
-      </w:r>
-      <w:proofErr w:type="spellStart"/>
-      <w:r>
-        <w:t>achats_id_achat</w:t>
-      </w:r>
-      <w:proofErr w:type="spellEnd"/>
-      <w:r>
-        <w:t xml:space="preserve">` </w:t>
-      </w:r>
-      <w:proofErr w:type="gramStart"/>
-      <w:r>
-        <w:t>INT(</w:t>
-      </w:r>
-      <w:proofErr w:type="gramEnd"/>
-      <w:r>
-        <w:t>11) NOT NULL,</w:t>
-      </w:r>
-    </w:p>
-    <w:p>
-      <w:pPr>
-        <w:rPr>
-          <w:lang w:val="fr-CA"/>
-        </w:rPr>
-      </w:pPr>
-      <w:r>
-        <w:t xml:space="preserve">  </w:t>
-      </w:r>
-      <w:r>
-        <w:rPr>
-          <w:lang w:val="fr-CA"/>
-        </w:rPr>
-        <w:t>`auteurs_id_auteur` INT(11) NOT NULL,</w:t>
-      </w:r>
-    </w:p>
-    <w:p>
-      <w:pPr>
-        <w:rPr>
-          <w:lang w:val="fr-CA"/>
-        </w:rPr>
-      </w:pPr>
-      <w:r>
-        <w:rPr>
-          <w:lang w:val="fr-CA"/>
-        </w:rPr>
-        <w:t xml:space="preserve">  PRIMARY KEY (`id_livre`, `achats_id_achat`, `auteurs_id_auteur`),</w:t>
-      </w:r>
-    </w:p>
-    <w:p>
-      <w:r>
-        <w:rPr>
-          <w:lang w:val="fr-CA"/>
-        </w:rPr>
-        <w:t xml:space="preserve">  </w:t>
-      </w:r>
-      <w:r>
-        <w:t>INDEX `</w:t>
-      </w:r>
-      <w:proofErr w:type="spellStart"/>
-      <w:r>
-        <w:t>fk_city_id</w:t>
-      </w:r>
-      <w:proofErr w:type="spellEnd"/>
-      <w:r>
-        <w:t>` (`titre` ASC) VISIBLE,</w:t>
-      </w:r>
-    </w:p>
-    <w:p>
-      <w:pPr>
-        <w:rPr>
-          <w:lang w:val="fr-CA"/>
-        </w:rPr>
-      </w:pPr>
-      <w:r>
-        <w:t xml:space="preserve">  </w:t>
-      </w:r>
-      <w:r>
-        <w:rPr>
-          <w:lang w:val="fr-CA"/>
-        </w:rPr>
-        <w:t>INDEX `fk_livres_achats1_idx` (`achats_id_achat` ASC) VISIBLE,</w:t>
-      </w:r>
-    </w:p>
-    <w:p>
-      <w:pPr>
-        <w:rPr>
-          <w:lang w:val="fr-CA"/>
-        </w:rPr>
-      </w:pPr>
-      <w:r>
-        <w:rPr>
-          <w:lang w:val="fr-CA"/>
-        </w:rPr>
-        <w:t xml:space="preserve">  INDEX `fk_livres_auteurs1_idx` (`auteurs_id_auteur` ASC) VISIBLE,</w:t>
-      </w:r>
-    </w:p>
-    <w:p>
-      <w:r>
-        <w:rPr>
-          <w:lang w:val="fr-CA"/>
-        </w:rPr>
-        <w:t xml:space="preserve">  </w:t>
-      </w:r>
-      <w:r>
-        <w:t>CONSTRAINT `</w:t>
-      </w:r>
-      <w:proofErr w:type="spellStart"/>
-      <w:r>
-        <w:t>fk_city_id</w:t>
-      </w:r>
-      <w:proofErr w:type="spellEnd"/>
-      <w:r>
-        <w:t>`</w:t>
-      </w:r>
-    </w:p>
-    <w:p>
-      <w:r>
-        <w:t xml:space="preserve">    FOREIGN KEY (`titre`)</w:t>
-      </w:r>
-    </w:p>
-    <w:p>
-      <w:r>
-        <w:t xml:space="preserve">    REFERENCES `</w:t>
-      </w:r>
-      <w:proofErr w:type="spellStart"/>
-      <w:r>
-        <w:t>ecommerce</w:t>
-      </w:r>
-      <w:proofErr w:type="gramStart"/>
-      <w:r>
-        <w:t>`.`</w:t>
-      </w:r>
-      <w:proofErr w:type="gramEnd"/>
-      <w:r>
-        <w:t>city</w:t>
-      </w:r>
-      <w:proofErr w:type="spellEnd"/>
-      <w:r>
-        <w:t>` (`id`),</w:t>
-      </w:r>
-    </w:p>
-    <w:p>
-      <w:r>
-        <w:t xml:space="preserve">  CONSTRAINT `fk_livres_achats1`</w:t>
-      </w:r>
-    </w:p>
-    <w:p>
-      <w:r>
-        <w:t xml:space="preserve">    FOREIGN KEY (`</w:t>
-      </w:r>
-      <w:proofErr w:type="spellStart"/>
-      <w:r>
-        <w:t>achats_id_achat</w:t>
-      </w:r>
-      <w:proofErr w:type="spellEnd"/>
-      <w:r>
-        <w:t>`)</w:t>
-      </w:r>
-    </w:p>
-    <w:p>
-      <w:r>
-        <w:t xml:space="preserve">    REFERENCES `test</w:t>
-      </w:r>
-      <w:proofErr w:type="gramStart"/>
-      <w:r>
-        <w:t>`.`</w:t>
-      </w:r>
-      <w:proofErr w:type="spellStart"/>
-      <w:proofErr w:type="gramEnd"/>
-      <w:r>
-        <w:t>achats</w:t>
-      </w:r>
-      <w:proofErr w:type="spellEnd"/>
-      <w:r>
-        <w:t>` (`</w:t>
-      </w:r>
-      <w:proofErr w:type="spellStart"/>
-      <w:r>
-        <w:t>id_achat</w:t>
-      </w:r>
-      <w:proofErr w:type="spellEnd"/>
-      <w:r>
-        <w:t>`)</w:t>
+        <w:t>CONSTRAINT `fk_achats_clients1`</w:t>
+      </w:r>
+    </w:p>
+    <w:p>
+      <w:r>
+        <w:t xml:space="preserve">    FOREIGN KEY (`id_client`)</w:t>
+      </w:r>
+    </w:p>
+    <w:p>
+      <w:r>
+        <w:t xml:space="preserve">    REFERENCES `TEST`.`clients` (`id`)</w:t>
       </w:r>
     </w:p>
     <w:p>
@@ -977,77 +235,126 @@
     </w:p>
     <w:p>
       <w:r>
+        <w:t xml:space="preserve">    ON UPDATE NO ACTION,</w:t>
+      </w:r>
+    </w:p>
+    <w:p>
+      <w:r>
+        <w:t xml:space="preserve">  CONSTRAINT `fk_achats_succursales1`</w:t>
+      </w:r>
+    </w:p>
+    <w:p>
+      <w:r>
+        <w:t xml:space="preserve">    FOREIGN KEY (`id_succursale`)</w:t>
+      </w:r>
+    </w:p>
+    <w:p>
+      <w:r>
+        <w:t xml:space="preserve">    REFERENCES `TEST`.`succursales` (`id_succursale`)</w:t>
+      </w:r>
+    </w:p>
+    <w:p>
+      <w:r>
+        <w:t xml:space="preserve">    ON DELETE NO ACTION</w:t>
+      </w:r>
+    </w:p>
+    <w:p>
+      <w:r>
+        <w:t xml:space="preserve">    ON UPDATE NO ACTION,</w:t>
+      </w:r>
+    </w:p>
+    <w:p>
+      <w:r>
+        <w:t xml:space="preserve">  CONSTRAINT `fk_achats_voitures1`</w:t>
+      </w:r>
+    </w:p>
+    <w:p>
+      <w:r>
+        <w:t xml:space="preserve">    FOREIGN KEY (`id_voiture`)</w:t>
+      </w:r>
+    </w:p>
+    <w:p>
+      <w:r>
+        <w:t xml:space="preserve">    REFERENCES `TEST`.`voitures` (`id_voiture`)</w:t>
+      </w:r>
+    </w:p>
+    <w:p>
+      <w:r>
+        <w:t xml:space="preserve">    ON DELETE NO ACTION</w:t>
+      </w:r>
+    </w:p>
+    <w:p>
+      <w:r>
+        <w:t xml:space="preserve">    ON UPDATE NO ACTION)</w:t>
+      </w:r>
+    </w:p>
+    <w:p>
+      <w:r>
+        <w:t>ENGINE = InnoDB</w:t>
+      </w:r>
+    </w:p>
+    <w:p>
+      <w:r>
+        <w:t>AUTO_INCREMENT = 15</w:t>
+      </w:r>
+    </w:p>
+    <w:p>
+      <w:r>
         <w:lastRenderedPageBreak/>
-        <w:t xml:space="preserve">    ON UPDATE NO ACTION,</w:t>
-      </w:r>
-    </w:p>
-    <w:p>
-      <w:pPr>
-        <w:rPr>
-          <w:lang w:val="fr-CA"/>
-        </w:rPr>
-      </w:pPr>
-      <w:r>
-        <w:t xml:space="preserve">  </w:t>
-      </w:r>
-      <w:r>
-        <w:rPr>
-          <w:lang w:val="fr-CA"/>
-        </w:rPr>
-        <w:t>CONSTRAINT `fk_livres_auteurs1`</w:t>
-      </w:r>
-    </w:p>
-    <w:p>
-      <w:pPr>
-        <w:rPr>
-          <w:lang w:val="fr-CA"/>
-        </w:rPr>
-      </w:pPr>
-      <w:r>
-        <w:rPr>
-          <w:lang w:val="fr-CA"/>
-        </w:rPr>
-        <w:t xml:space="preserve">    FOREIGN KEY (`auteurs_id_auteur`)</w:t>
-      </w:r>
-    </w:p>
-    <w:p>
-      <w:pPr>
-        <w:rPr>
-          <w:lang w:val="fr-CA"/>
-        </w:rPr>
-      </w:pPr>
-      <w:r>
-        <w:rPr>
-          <w:lang w:val="fr-CA"/>
-        </w:rPr>
-        <w:t xml:space="preserve">    REFERENCES `test`.`auteurs` (`id_auteur`)</w:t>
-      </w:r>
-    </w:p>
-    <w:p>
-      <w:r>
-        <w:rPr>
-          <w:lang w:val="fr-CA"/>
-        </w:rPr>
-        <w:t xml:space="preserve">    </w:t>
-      </w:r>
-      <w:r>
-        <w:t>ON DELETE NO ACTION</w:t>
-      </w:r>
-    </w:p>
-    <w:p>
-      <w:r>
-        <w:t xml:space="preserve">    ON UPDATE NO ACTION)</w:t>
-      </w:r>
-    </w:p>
-    <w:p>
-      <w:r>
-        <w:t xml:space="preserve">ENGINE = </w:t>
-      </w:r>
-      <w:proofErr w:type="spellStart"/>
-      <w:r>
-        <w:t>InnoDB</w:t>
-      </w:r>
-      <w:proofErr w:type="spellEnd"/>
+        <w:t>DEFAULT CHARACTER SET = utf8</w:t>
+      </w:r>
+    </w:p>
+    <w:p/>
+    <w:p>
+      <w:r>
+        <w:t>-- -----------------------------------------------------</w:t>
+      </w:r>
+    </w:p>
+    <w:p>
+      <w:r>
+        <w:t>-- Table `test`.`</w:t>
+      </w:r>
+      <w:r>
+        <w:t>succursale</w:t>
+      </w:r>
+      <w:r>
+        <w:t>s`</w:t>
+      </w:r>
+    </w:p>
+    <w:p>
+      <w:r>
+        <w:t>-- -----------------------------------------------------</w:t>
+      </w:r>
+    </w:p>
+    <w:p>
+      <w:r>
+        <w:t>CREATE TABLE IF NOT EXISTS `TEST`.`succursales` (</w:t>
+      </w:r>
+    </w:p>
+    <w:p>
+      <w:r>
+        <w:t xml:space="preserve">  `id_succursale` INT(11) NOT NULL AUTO_INCREMENT,</w:t>
+      </w:r>
+    </w:p>
+    <w:p>
+      <w:r>
+        <w:t xml:space="preserve">  `nom` VARCHAR(45) NOT NULL,</w:t>
+      </w:r>
+    </w:p>
+    <w:p>
+      <w:r>
+        <w:t xml:space="preserve">  `id_voiture` INT(11) NOT NULL,</w:t>
+      </w:r>
+    </w:p>
+    <w:p>
+      <w:r>
+        <w:t xml:space="preserve">  PRIMARY KEY (`id_succursale`))</w:t>
+      </w:r>
+    </w:p>
+    <w:p>
+      <w:r>
+        <w:t>ENGINE = InnoDB</w:t>
+      </w:r>
     </w:p>
     <w:p>
       <w:r>
@@ -1056,13 +363,74 @@
     </w:p>
     <w:p>
       <w:r>
-        <w:t xml:space="preserve">DEFAULT CHARACTER SET = </w:t>
-      </w:r>
-      <w:proofErr w:type="gramStart"/>
-      <w:r>
-        <w:t>utf8;</w:t>
-      </w:r>
-      <w:proofErr w:type="gramEnd"/>
+        <w:t>DEFAULT CHARACTER SET = utf8</w:t>
+      </w:r>
+    </w:p>
+    <w:p>
+      <w:r>
+        <w:t>-- -----------------------------------------------------</w:t>
+      </w:r>
+    </w:p>
+    <w:p>
+      <w:r>
+        <w:t>-- Table `test`.`</w:t>
+      </w:r>
+      <w:r>
+        <w:t>voiture</w:t>
+      </w:r>
+      <w:r>
+        <w:t>s`</w:t>
+      </w:r>
+    </w:p>
+    <w:p>
+      <w:r>
+        <w:t>-- -----------------------------------------------------</w:t>
+      </w:r>
+    </w:p>
+    <w:p>
+      <w:r>
+        <w:t>CREATE TABLE IF NOT EXISTS `TEST`.`voitures` (</w:t>
+      </w:r>
+    </w:p>
+    <w:p>
+      <w:r>
+        <w:t xml:space="preserve">  `id_voiture` INT(11) NOT NULL,</w:t>
+      </w:r>
+    </w:p>
+    <w:p>
+      <w:r>
+        <w:t xml:space="preserve">  `modele` CHAR(45) NOT NULL,</w:t>
+      </w:r>
+    </w:p>
+    <w:p>
+      <w:r>
+        <w:t xml:space="preserve">  `annee` DATE NULL,</w:t>
+      </w:r>
+    </w:p>
+    <w:p>
+      <w:r>
+        <w:t xml:space="preserve">  `type` VARCHAR(45) NULL,</w:t>
+      </w:r>
+    </w:p>
+    <w:p>
+      <w:r>
+        <w:t xml:space="preserve">  PRIMARY KEY (`id_voiture`))</w:t>
+      </w:r>
+    </w:p>
+    <w:p>
+      <w:r>
+        <w:t>ENGINE = InnoDB</w:t>
+      </w:r>
+    </w:p>
+    <w:p>
+      <w:r>
+        <w:t>AUTO_INCREMENT = 15</w:t>
+      </w:r>
+    </w:p>
+    <w:p>
+      <w:r>
+        <w:t>DEFAULT CHARACTER SET = utf8</w:t>
+      </w:r>
     </w:p>
     <w:sectPr>
       <w:pgSz w:w="12240" w:h="15840"/>

</xml_diff>